<commit_message>
refactor: some modifs, person / container/ dependent abstract
</commit_message>
<xml_diff>
--- a/Lab03/Rapport-Labo3-POA-FriedliJaquier.docx
+++ b/Lab03/Rapport-Labo3-POA-FriedliJaquier.docx
@@ -4037,18 +4037,18 @@
               <w:noProof/>
             </w:rPr>
             <w:drawing>
-              <wp:anchor distT="0" distB="0" distL="114300" distR="114300" simplePos="0" relativeHeight="251658239" behindDoc="1" locked="0" layoutInCell="1" allowOverlap="1" wp14:anchorId="1609E151" wp14:editId="2288C1B4">
+              <wp:anchor distT="0" distB="0" distL="114300" distR="114300" simplePos="0" relativeHeight="251658239" behindDoc="0" locked="0" layoutInCell="1" allowOverlap="1" wp14:anchorId="693FF423" wp14:editId="5D99240A">
                 <wp:simplePos x="0" y="0"/>
-                <wp:positionH relativeFrom="column">
-                  <wp:posOffset>641350</wp:posOffset>
+                <wp:positionH relativeFrom="margin">
+                  <wp:posOffset>244657</wp:posOffset>
                 </wp:positionH>
                 <wp:positionV relativeFrom="paragraph">
-                  <wp:posOffset>1693545</wp:posOffset>
+                  <wp:posOffset>2457654</wp:posOffset>
                 </wp:positionV>
-                <wp:extent cx="5760720" cy="5157470"/>
-                <wp:effectExtent l="0" t="0" r="0" b="5080"/>
+                <wp:extent cx="5760720" cy="5140325"/>
+                <wp:effectExtent l="0" t="0" r="0" b="3175"/>
                 <wp:wrapNone/>
-                <wp:docPr id="1" name="Image 1" descr="Une image contenant extérieur, nature, roche&#10;&#10;Description générée automatiquement"/>
+                <wp:docPr id="34" name="Image 34" descr="Une image contenant extérieur, eau, nature, roche&#10;&#10;Description générée automatiquement"/>
                 <wp:cNvGraphicFramePr>
                   <a:graphicFrameLocks xmlns:a="http://schemas.openxmlformats.org/drawingml/2006/main" noChangeAspect="1"/>
                 </wp:cNvGraphicFramePr>
@@ -4056,7 +4056,7 @@
                   <a:graphicData uri="http://schemas.openxmlformats.org/drawingml/2006/picture">
                     <pic:pic xmlns:pic="http://schemas.openxmlformats.org/drawingml/2006/picture">
                       <pic:nvPicPr>
-                        <pic:cNvPr id="1" name="Image 1" descr="Une image contenant extérieur, nature, roche&#10;&#10;Description générée automatiquement"/>
+                        <pic:cNvPr id="34" name="Image 34" descr="Une image contenant extérieur, eau, nature, roche&#10;&#10;Description générée automatiquement"/>
                         <pic:cNvPicPr/>
                       </pic:nvPicPr>
                       <pic:blipFill>
@@ -4074,7 +4074,7 @@
                       <pic:spPr>
                         <a:xfrm>
                           <a:off x="0" y="0"/>
-                          <a:ext cx="5760720" cy="5157470"/>
+                          <a:ext cx="5760720" cy="5140325"/>
                         </a:xfrm>
                         <a:prstGeom prst="rect">
                           <a:avLst/>
@@ -4103,63 +4103,9 @@
       </w:pPr>
       <w:r>
         <w:rPr>
-          <w:noProof/>
+          <w:lang w:val="fr-FR"/>
         </w:rPr>
         <w:lastRenderedPageBreak/>
-        <w:drawing>
-          <wp:anchor distT="0" distB="0" distL="114300" distR="114300" simplePos="0" relativeHeight="251663360" behindDoc="0" locked="0" layoutInCell="1" allowOverlap="1" wp14:anchorId="693FF423" wp14:editId="0ED84E4A">
-            <wp:simplePos x="0" y="0"/>
-            <wp:positionH relativeFrom="column">
-              <wp:posOffset>-162516</wp:posOffset>
-            </wp:positionH>
-            <wp:positionV relativeFrom="paragraph">
-              <wp:posOffset>1188513</wp:posOffset>
-            </wp:positionV>
-            <wp:extent cx="5760720" cy="5140325"/>
-            <wp:effectExtent l="0" t="0" r="0" b="3175"/>
-            <wp:wrapNone/>
-            <wp:docPr id="34" name="Image 34" descr="Une image contenant extérieur, eau, nature, roche&#10;&#10;Description générée automatiquement"/>
-            <wp:cNvGraphicFramePr>
-              <a:graphicFrameLocks xmlns:a="http://schemas.openxmlformats.org/drawingml/2006/main" noChangeAspect="1"/>
-            </wp:cNvGraphicFramePr>
-            <a:graphic xmlns:a="http://schemas.openxmlformats.org/drawingml/2006/main">
-              <a:graphicData uri="http://schemas.openxmlformats.org/drawingml/2006/picture">
-                <pic:pic xmlns:pic="http://schemas.openxmlformats.org/drawingml/2006/picture">
-                  <pic:nvPicPr>
-                    <pic:cNvPr id="34" name="Image 34" descr="Une image contenant extérieur, eau, nature, roche&#10;&#10;Description générée automatiquement"/>
-                    <pic:cNvPicPr/>
-                  </pic:nvPicPr>
-                  <pic:blipFill>
-                    <a:blip r:embed="rId9">
-                      <a:extLst>
-                        <a:ext uri="{28A0092B-C50C-407E-A947-70E740481C1C}">
-                          <a14:useLocalDpi xmlns:a14="http://schemas.microsoft.com/office/drawing/2010/main" val="0"/>
-                        </a:ext>
-                      </a:extLst>
-                    </a:blip>
-                    <a:stretch>
-                      <a:fillRect/>
-                    </a:stretch>
-                  </pic:blipFill>
-                  <pic:spPr>
-                    <a:xfrm>
-                      <a:off x="0" y="0"/>
-                      <a:ext cx="5760720" cy="5140325"/>
-                    </a:xfrm>
-                    <a:prstGeom prst="rect">
-                      <a:avLst/>
-                    </a:prstGeom>
-                  </pic:spPr>
-                </pic:pic>
-              </a:graphicData>
-            </a:graphic>
-          </wp:anchor>
-        </w:drawing>
-      </w:r>
-      <w:r>
-        <w:rPr>
-          <w:lang w:val="fr-FR"/>
-        </w:rPr>
         <w:br w:type="page"/>
       </w:r>
     </w:p>
@@ -4289,7 +4235,19 @@
         <w:rPr>
           <w:lang w:val="fr-FR"/>
         </w:rPr>
-        <w:t>• Les enfants et le voleur ne peuvent piloter le bateau (mais peuvent y monter lorsqu’il est à quai).</w:t>
+        <w:t>• Les enfants et le voleur ne peuvent</w:t>
+      </w:r>
+      <w:r>
+        <w:rPr>
+          <w:lang w:val="fr-FR"/>
+        </w:rPr>
+        <w:t xml:space="preserve"> pas</w:t>
+      </w:r>
+      <w:r>
+        <w:rPr>
+          <w:lang w:val="fr-FR"/>
+        </w:rPr>
+        <w:t xml:space="preserve"> piloter le bateau (mais peuvent y monter lorsqu’il est à quai).</w:t>
       </w:r>
     </w:p>
     <w:p>
@@ -4390,21 +4348,6 @@
           <w:lang w:val="fr-FR"/>
         </w:rPr>
         <w:br w:type="page"/>
-      </w:r>
-    </w:p>
-    <w:p>
-      <w:pPr>
-        <w:pStyle w:val="Titre1"/>
-        <w:rPr>
-          <w:lang w:val="fr-FR"/>
-        </w:rPr>
-      </w:pPr>
-      <w:r>
-        <w:rPr>
-          <w:lang w:val="fr-FR"/>
-        </w:rPr>
-        <w:lastRenderedPageBreak/>
-        <w:t>Diagramme UML</w:t>
       </w:r>
     </w:p>
     <w:p>
@@ -4419,6 +4362,7 @@
         <w:rPr>
           <w:lang w:val="fr-FR"/>
         </w:rPr>
+        <w:lastRenderedPageBreak/>
         <w:t>Choix de modélisation</w:t>
       </w:r>
       <w:r>
@@ -4487,7 +4431,6 @@
         </w:rPr>
         <w:t xml:space="preserve"> : </w:t>
       </w:r>
-      <w:proofErr w:type="spellStart"/>
       <w:r>
         <w:rPr>
           <w:b/>
@@ -4496,7 +4439,6 @@
         </w:rPr>
         <w:t>DependantPerson</w:t>
       </w:r>
-      <w:proofErr w:type="spellEnd"/>
       <w:r>
         <w:rPr>
           <w:lang w:val="fr-FR"/>
@@ -4517,7 +4459,6 @@
         </w:rPr>
         <w:t xml:space="preserve"> et </w:t>
       </w:r>
-      <w:proofErr w:type="spellStart"/>
       <w:r>
         <w:rPr>
           <w:b/>
@@ -4526,7 +4467,6 @@
         </w:rPr>
         <w:t>Thief</w:t>
       </w:r>
-      <w:proofErr w:type="spellEnd"/>
       <w:r>
         <w:rPr>
           <w:lang w:val="fr-FR"/>
@@ -4602,14 +4542,12 @@
           <w:lang w:val="fr-FR"/>
         </w:rPr>
       </w:pPr>
-      <w:proofErr w:type="spellStart"/>
       <w:r>
         <w:rPr>
           <w:lang w:val="fr-FR"/>
         </w:rPr>
         <w:t>DependantPerson</w:t>
       </w:r>
-      <w:proofErr w:type="spellEnd"/>
     </w:p>
     <w:p>
       <w:pPr>
@@ -4691,14 +4629,12 @@
           <w:lang w:val="fr-FR"/>
         </w:rPr>
       </w:pPr>
-      <w:proofErr w:type="spellStart"/>
       <w:r>
         <w:rPr>
           <w:lang w:val="fr-FR"/>
         </w:rPr>
         <w:t>Thief</w:t>
       </w:r>
-      <w:proofErr w:type="spellEnd"/>
     </w:p>
     <w:p>
       <w:pPr>
@@ -4833,6 +4769,64 @@
         </w:rPr>
         <w:t>. Cela nous permet de factoriser le fonctionnement de ces containers.</w:t>
       </w:r>
+      <w:r>
+        <w:rPr>
+          <w:lang w:val="fr-FR"/>
+        </w:rPr>
+        <w:t xml:space="preserve"> Afin d’itérer sur la liste des personnes et de ne pas la mettre à disposition</w:t>
+      </w:r>
+      <w:r>
+        <w:rPr>
+          <w:lang w:val="fr-FR"/>
+        </w:rPr>
+        <w:t xml:space="preserve"> nous avons créer des méthodes </w:t>
+      </w:r>
+      <w:r>
+        <w:rPr>
+          <w:b/>
+          <w:bCs/>
+          <w:lang w:val="fr-FR"/>
+        </w:rPr>
+        <w:t>begin()</w:t>
+      </w:r>
+      <w:r>
+        <w:rPr>
+          <w:lang w:val="fr-FR"/>
+        </w:rPr>
+        <w:t xml:space="preserve"> et </w:t>
+      </w:r>
+      <w:r>
+        <w:rPr>
+          <w:b/>
+          <w:bCs/>
+          <w:lang w:val="fr-FR"/>
+        </w:rPr>
+        <w:t>end()</w:t>
+      </w:r>
+      <w:r>
+        <w:rPr>
+          <w:lang w:val="fr-FR"/>
+        </w:rPr>
+        <w:t xml:space="preserve"> </w:t>
+      </w:r>
+      <w:r>
+        <w:rPr>
+          <w:lang w:val="fr-FR"/>
+        </w:rPr>
+        <w:t>renvoyant des itérateurs constants sur la liste</w:t>
+      </w:r>
+      <w:r>
+        <w:rPr>
+          <w:lang w:val="fr-FR"/>
+        </w:rPr>
+        <w:t>.</w:t>
+      </w:r>
+      <w:r>
+        <w:rPr>
+          <w:lang w:val="fr-FR"/>
+        </w:rPr>
+        <w:t xml:space="preserve"> </w:t>
+      </w:r>
     </w:p>
     <w:p>
       <w:pPr>
@@ -4961,7 +4955,6 @@
         </w:rPr>
         <w:t xml:space="preserve">Elle s’occupe aussi de l’affichage, il aurait été bien mieux de confier ce rôle à une classe </w:t>
       </w:r>
-      <w:proofErr w:type="spellStart"/>
       <w:r>
         <w:rPr>
           <w:b/>
@@ -4970,7 +4963,6 @@
         </w:rPr>
         <w:t>Utils</w:t>
       </w:r>
-      <w:proofErr w:type="spellEnd"/>
       <w:r>
         <w:rPr>
           <w:b/>
@@ -5682,8 +5674,8 @@
       </w:pPr>
     </w:p>
     <w:sectPr>
-      <w:headerReference w:type="default" r:id="rId10"/>
-      <w:footerReference w:type="default" r:id="rId11"/>
+      <w:headerReference w:type="default" r:id="rId9"/>
+      <w:footerReference w:type="default" r:id="rId10"/>
       <w:pgSz w:w="11906" w:h="16838"/>
       <w:pgMar w:top="1417" w:right="1417" w:bottom="1417" w:left="1417" w:header="708" w:footer="708" w:gutter="0"/>
       <w:pgNumType w:start="0"/>
@@ -5782,7 +5774,7 @@
       <w:rPr>
         <w:noProof/>
       </w:rPr>
-      <w:t>mercredi, 11 mai 2022</w:t>
+      <w:t>jeudi, 12 mai 2022</w:t>
     </w:r>
     <w:r>
       <w:fldChar w:fldCharType="end"/>

</xml_diff>

<commit_message>
feat: report is pixelito
</commit_message>
<xml_diff>
--- a/Lab03/Rapport-Labo3-POA-FriedliJaquier.docx
+++ b/Lab03/Rapport-Labo3-POA-FriedliJaquier.docx
@@ -32,7 +32,7 @@
             <mc:AlternateContent>
               <mc:Choice Requires="wpg">
                 <w:drawing>
-                  <wp:anchor distT="0" distB="0" distL="114300" distR="114300" simplePos="0" relativeHeight="251659264" behindDoc="1" locked="0" layoutInCell="1" allowOverlap="1" wp14:anchorId="72AE7A69" wp14:editId="022A303C">
+                  <wp:anchor distT="0" distB="0" distL="114300" distR="114300" simplePos="0" relativeHeight="251659264" behindDoc="1" locked="0" layoutInCell="1" allowOverlap="1" wp14:anchorId="72AE7A69" wp14:editId="7C9AEF70">
                     <wp:simplePos x="0" y="0"/>
                     <mc:AlternateContent>
                       <mc:Choice Requires="wp14">
@@ -3754,7 +3754,7 @@
             <mc:AlternateContent>
               <mc:Choice Requires="wps">
                 <w:drawing>
-                  <wp:anchor distT="0" distB="0" distL="114300" distR="114300" simplePos="0" relativeHeight="251660288" behindDoc="0" locked="0" layoutInCell="1" allowOverlap="1" wp14:anchorId="00D49F87" wp14:editId="77F8A680">
+                  <wp:anchor distT="0" distB="0" distL="114300" distR="114300" simplePos="0" relativeHeight="251660288" behindDoc="0" locked="0" layoutInCell="1" allowOverlap="1" wp14:anchorId="00D49F87" wp14:editId="1B14E4E9">
                     <wp:simplePos x="0" y="0"/>
                     <mc:AlternateContent>
                       <mc:Choice Requires="wp14">
@@ -4037,18 +4037,18 @@
               <w:noProof/>
             </w:rPr>
             <w:drawing>
-              <wp:anchor distT="0" distB="0" distL="114300" distR="114300" simplePos="0" relativeHeight="251658239" behindDoc="0" locked="0" layoutInCell="1" allowOverlap="1" wp14:anchorId="693FF423" wp14:editId="5D99240A">
+              <wp:anchor distT="0" distB="0" distL="114300" distR="114300" simplePos="0" relativeHeight="251658239" behindDoc="1" locked="0" layoutInCell="1" allowOverlap="1" wp14:anchorId="1BC9E9AC" wp14:editId="77DFCB80">
                 <wp:simplePos x="0" y="0"/>
-                <wp:positionH relativeFrom="margin">
-                  <wp:posOffset>244657</wp:posOffset>
+                <wp:positionH relativeFrom="column">
+                  <wp:posOffset>350306</wp:posOffset>
                 </wp:positionH>
                 <wp:positionV relativeFrom="paragraph">
-                  <wp:posOffset>2457654</wp:posOffset>
+                  <wp:posOffset>2164927</wp:posOffset>
                 </wp:positionV>
-                <wp:extent cx="5760720" cy="5140325"/>
-                <wp:effectExtent l="0" t="0" r="0" b="3175"/>
-                <wp:wrapNone/>
-                <wp:docPr id="34" name="Image 34" descr="Une image contenant extérieur, eau, nature, roche&#10;&#10;Description générée automatiquement"/>
+                <wp:extent cx="5760720" cy="5097780"/>
+                <wp:effectExtent l="0" t="0" r="0" b="7620"/>
+                <wp:wrapTopAndBottom/>
+                <wp:docPr id="1" name="Image 1" descr="Une image contenant extérieur, roche, nature, montagne&#10;&#10;Description générée automatiquement"/>
                 <wp:cNvGraphicFramePr>
                   <a:graphicFrameLocks xmlns:a="http://schemas.openxmlformats.org/drawingml/2006/main" noChangeAspect="1"/>
                 </wp:cNvGraphicFramePr>
@@ -4056,7 +4056,7 @@
                   <a:graphicData uri="http://schemas.openxmlformats.org/drawingml/2006/picture">
                     <pic:pic xmlns:pic="http://schemas.openxmlformats.org/drawingml/2006/picture">
                       <pic:nvPicPr>
-                        <pic:cNvPr id="34" name="Image 34" descr="Une image contenant extérieur, eau, nature, roche&#10;&#10;Description générée automatiquement"/>
+                        <pic:cNvPr id="1" name="Image 1" descr="Une image contenant extérieur, roche, nature, montagne&#10;&#10;Description générée automatiquement"/>
                         <pic:cNvPicPr/>
                       </pic:nvPicPr>
                       <pic:blipFill>
@@ -4074,7 +4074,7 @@
                       <pic:spPr>
                         <a:xfrm>
                           <a:off x="0" y="0"/>
-                          <a:ext cx="5760720" cy="5140325"/>
+                          <a:ext cx="5760720" cy="5097780"/>
                         </a:xfrm>
                         <a:prstGeom prst="rect">
                           <a:avLst/>
@@ -4431,6 +4431,7 @@
         </w:rPr>
         <w:t xml:space="preserve"> : </w:t>
       </w:r>
+      <w:proofErr w:type="spellStart"/>
       <w:r>
         <w:rPr>
           <w:b/>
@@ -4439,6 +4440,7 @@
         </w:rPr>
         <w:t>DependantPerson</w:t>
       </w:r>
+      <w:proofErr w:type="spellEnd"/>
       <w:r>
         <w:rPr>
           <w:lang w:val="fr-FR"/>
@@ -4459,6 +4461,7 @@
         </w:rPr>
         <w:t xml:space="preserve"> et </w:t>
       </w:r>
+      <w:proofErr w:type="spellStart"/>
       <w:r>
         <w:rPr>
           <w:b/>
@@ -4467,6 +4470,7 @@
         </w:rPr>
         <w:t>Thief</w:t>
       </w:r>
+      <w:proofErr w:type="spellEnd"/>
       <w:r>
         <w:rPr>
           <w:lang w:val="fr-FR"/>
@@ -4542,12 +4546,14 @@
           <w:lang w:val="fr-FR"/>
         </w:rPr>
       </w:pPr>
+      <w:proofErr w:type="spellStart"/>
       <w:r>
         <w:rPr>
           <w:lang w:val="fr-FR"/>
         </w:rPr>
         <w:t>DependantPerson</w:t>
       </w:r>
+      <w:proofErr w:type="spellEnd"/>
     </w:p>
     <w:p>
       <w:pPr>
@@ -4629,12 +4635,14 @@
           <w:lang w:val="fr-FR"/>
         </w:rPr>
       </w:pPr>
+      <w:proofErr w:type="spellStart"/>
       <w:r>
         <w:rPr>
           <w:lang w:val="fr-FR"/>
         </w:rPr>
         <w:t>Thief</w:t>
       </w:r>
+      <w:proofErr w:type="spellEnd"/>
     </w:p>
     <w:p>
       <w:pPr>
@@ -4779,15 +4787,37 @@
         <w:rPr>
           <w:lang w:val="fr-FR"/>
         </w:rPr>
-        <w:t xml:space="preserve"> nous avons créer des méthodes </w:t>
-      </w:r>
+        <w:t xml:space="preserve"> nous avons </w:t>
+      </w:r>
+      <w:r>
+        <w:rPr>
+          <w:lang w:val="fr-FR"/>
+        </w:rPr>
+        <w:t>créé</w:t>
+      </w:r>
+      <w:r>
+        <w:rPr>
+          <w:lang w:val="fr-FR"/>
+        </w:rPr>
+        <w:t xml:space="preserve"> des méthodes </w:t>
+      </w:r>
+      <w:proofErr w:type="gramStart"/>
       <w:r>
         <w:rPr>
           <w:b/>
           <w:bCs/>
           <w:lang w:val="fr-FR"/>
         </w:rPr>
-        <w:t>begin()</w:t>
+        <w:t>begin(</w:t>
+      </w:r>
+      <w:proofErr w:type="gramEnd"/>
+      <w:r>
+        <w:rPr>
+          <w:b/>
+          <w:bCs/>
+          <w:lang w:val="fr-FR"/>
+        </w:rPr>
+        <w:t>)</w:t>
       </w:r>
       <w:r>
         <w:rPr>
@@ -4953,53 +4983,31 @@
         <w:rPr>
           <w:lang w:val="fr-FR"/>
         </w:rPr>
-        <w:t xml:space="preserve">Elle s’occupe aussi de l’affichage, il aurait été bien mieux de confier ce rôle à une classe </w:t>
-      </w:r>
-      <w:r>
-        <w:rPr>
-          <w:b/>
-          <w:bCs/>
-          <w:lang w:val="fr-FR"/>
-        </w:rPr>
-        <w:t>Utils</w:t>
-      </w:r>
-      <w:r>
-        <w:rPr>
-          <w:b/>
-          <w:bCs/>
-          <w:lang w:val="fr-FR"/>
-        </w:rPr>
-        <w:t xml:space="preserve"> </w:t>
-      </w:r>
-      <w:r>
-        <w:rPr>
-          <w:lang w:val="fr-FR"/>
-        </w:rPr>
-        <w:t xml:space="preserve">mais par manque de temps nous </w:t>
-      </w:r>
-      <w:r>
-        <w:rPr>
-          <w:lang w:val="fr-FR"/>
-        </w:rPr>
-        <w:t>l’</w:t>
-      </w:r>
-      <w:r>
-        <w:rPr>
-          <w:lang w:val="fr-FR"/>
-        </w:rPr>
-        <w:t xml:space="preserve">avons </w:t>
-      </w:r>
-      <w:r>
-        <w:rPr>
-          <w:lang w:val="fr-FR"/>
-        </w:rPr>
-        <w:t>laissé</w:t>
-      </w:r>
-      <w:r>
-        <w:rPr>
-          <w:lang w:val="fr-FR"/>
-        </w:rPr>
-        <w:t xml:space="preserve"> s’en occuper.</w:t>
+        <w:t xml:space="preserve">Elle s’occupe aussi de l’affichage, il aurait été mieux de confier ce rôle à une classe </w:t>
+      </w:r>
+      <w:r>
+        <w:rPr>
+          <w:lang w:val="fr-FR"/>
+        </w:rPr>
+        <w:t xml:space="preserve">spécifique </w:t>
+      </w:r>
+      <w:r>
+        <w:rPr>
+          <w:lang w:val="fr-FR"/>
+        </w:rPr>
+        <w:t xml:space="preserve">mais </w:t>
+      </w:r>
+      <w:r>
+        <w:rPr>
+          <w:lang w:val="fr-FR"/>
+        </w:rPr>
+        <w:t>ne voulant pas complexifier plus le projet, nous avons décidé de ne pas le faire</w:t>
+      </w:r>
+      <w:r>
+        <w:rPr>
+          <w:lang w:val="fr-FR"/>
+        </w:rPr>
+        <w:t>.</w:t>
       </w:r>
     </w:p>
     <w:p>
@@ -5640,7 +5648,35 @@
               <w:rPr>
                 <w:lang w:val="fr-FR"/>
               </w:rPr>
-              <w:t>Si toutes les personnes sont sur la rive droite, l’utilisateur à gagné et un message s’affiche</w:t>
+              <w:t xml:space="preserve">Si toutes les personnes sont sur la rive droite, l’utilisateur </w:t>
+            </w:r>
+            <w:proofErr w:type="spellStart"/>
+            <w:r>
+              <w:rPr>
+                <w:lang w:val="fr-FR"/>
+              </w:rPr>
+              <w:t>à</w:t>
+            </w:r>
+            <w:proofErr w:type="spellEnd"/>
+            <w:r>
+              <w:rPr>
+                <w:lang w:val="fr-FR"/>
+              </w:rPr>
+              <w:t xml:space="preserve"> </w:t>
+            </w:r>
+            <w:proofErr w:type="spellStart"/>
+            <w:r>
+              <w:rPr>
+                <w:lang w:val="fr-FR"/>
+              </w:rPr>
+              <w:t>gagné</w:t>
+            </w:r>
+            <w:proofErr w:type="spellEnd"/>
+            <w:r>
+              <w:rPr>
+                <w:lang w:val="fr-FR"/>
+              </w:rPr>
+              <w:t xml:space="preserve"> et un message s’affiche</w:t>
             </w:r>
           </w:p>
         </w:tc>

</xml_diff>